<commit_message>
fix and add documentation
</commit_message>
<xml_diff>
--- a/presentation/memoria.docx
+++ b/presentation/memoria.docx
@@ -489,11 +489,11 @@
     </w:p>
     <w:p>
       <w:pPr>
-        <w:pStyle w:val="BodyText"/>
-        <w:spacing w:before="5"/>
-        <w:rPr>
-          <w:rFonts w:ascii="Trebuchet MS"/>
-          <w:sz w:val="46"/>
+        <w:spacing w:before="97"/>
+        <w:ind w:left="112"/>
+        <w:rPr>
+          <w:rFonts w:ascii="Trebuchet MS" w:hAnsi="Trebuchet MS"/>
+          <w:sz w:val="28"/>
         </w:rPr>
       </w:pPr>
     </w:p>
@@ -527,7 +527,21 @@
           <w:rFonts w:ascii="Trebuchet MS"/>
           <w:sz w:val="28"/>
         </w:rPr>
-        <w:t>10/01/2023</w:t>
+        <w:t>1</w:t>
+      </w:r>
+      <w:r>
+        <w:rPr>
+          <w:rFonts w:ascii="Trebuchet MS"/>
+          <w:sz w:val="28"/>
+        </w:rPr>
+        <w:t>4</w:t>
+      </w:r>
+      <w:r>
+        <w:rPr>
+          <w:rFonts w:ascii="Trebuchet MS"/>
+          <w:sz w:val="28"/>
+        </w:rPr>
+        <w:t>/01/2023</w:t>
       </w:r>
     </w:p>
     <w:p>
@@ -3734,6 +3748,7 @@
         <w:rPr>
           <w:rFonts w:ascii="Arial"/>
           <w:i/>
+          <w:noProof/>
           <w:u w:val="single"/>
         </w:rPr>
         <w:lastRenderedPageBreak/>
@@ -4768,18 +4783,10 @@
           <w:noProof/>
         </w:rPr>
         <w:drawing>
-          <wp:anchor distT="0" distB="0" distL="0" distR="0" simplePos="0" relativeHeight="251659264" behindDoc="0" locked="0" layoutInCell="1" allowOverlap="1" wp14:anchorId="64FB840F" wp14:editId="20062A23">
-            <wp:simplePos x="0" y="0"/>
-            <wp:positionH relativeFrom="page">
-              <wp:posOffset>808227</wp:posOffset>
-            </wp:positionH>
-            <wp:positionV relativeFrom="paragraph">
-              <wp:posOffset>229025</wp:posOffset>
-            </wp:positionV>
-            <wp:extent cx="3841813" cy="2476119"/>
-            <wp:effectExtent l="0" t="0" r="0" b="0"/>
-            <wp:wrapTopAndBottom/>
-            <wp:docPr id="9" name="image5.jpeg"/>
+          <wp:inline distT="0" distB="0" distL="0" distR="0" wp14:anchorId="18468A79" wp14:editId="31A01350">
+            <wp:extent cx="6369050" cy="4284980"/>
+            <wp:effectExtent l="0" t="0" r="6350" b="0"/>
+            <wp:docPr id="4" name="Picture 4" descr="Graphical user interface, text, application&#10;&#10;Description automatically generated"/>
             <wp:cNvGraphicFramePr>
               <a:graphicFrameLocks xmlns:a="http://schemas.openxmlformats.org/drawingml/2006/main" noChangeAspect="1"/>
             </wp:cNvGraphicFramePr>
@@ -4787,11 +4794,11 @@
               <a:graphicData uri="http://schemas.openxmlformats.org/drawingml/2006/picture">
                 <pic:pic xmlns:pic="http://schemas.openxmlformats.org/drawingml/2006/picture">
                   <pic:nvPicPr>
-                    <pic:cNvPr id="10" name="image5.jpeg"/>
+                    <pic:cNvPr id="4" name="Picture 4" descr="Graphical user interface, text, application&#10;&#10;Description automatically generated"/>
                     <pic:cNvPicPr/>
                   </pic:nvPicPr>
                   <pic:blipFill>
-                    <a:blip r:embed="rId10" cstate="print"/>
+                    <a:blip r:embed="rId10"/>
                     <a:stretch>
                       <a:fillRect/>
                     </a:stretch>
@@ -4799,99 +4806,7 @@
                   <pic:spPr>
                     <a:xfrm>
                       <a:off x="0" y="0"/>
-                      <a:ext cx="3841813" cy="2476119"/>
-                    </a:xfrm>
-                    <a:prstGeom prst="rect">
-                      <a:avLst/>
-                    </a:prstGeom>
-                  </pic:spPr>
-                </pic:pic>
-              </a:graphicData>
-            </a:graphic>
-          </wp:anchor>
-        </w:drawing>
-      </w:r>
-    </w:p>
-    <w:p>
-      <w:pPr>
-        <w:pStyle w:val="BodyText"/>
-        <w:spacing w:before="8"/>
-      </w:pPr>
-    </w:p>
-    <w:p>
-      <w:pPr>
-        <w:pStyle w:val="BodyText"/>
-        <w:ind w:left="112"/>
-      </w:pPr>
-      <w:r>
-        <w:t>(MENÚ</w:t>
-      </w:r>
-      <w:r>
-        <w:rPr>
-          <w:spacing w:val="-1"/>
-        </w:rPr>
-        <w:t xml:space="preserve"> </w:t>
-      </w:r>
-      <w:r>
-        <w:t>PRINCIPAL)</w:t>
-      </w:r>
-    </w:p>
-    <w:p>
-      <w:pPr>
-        <w:sectPr>
-          <w:pgSz w:w="11910" w:h="16840"/>
-          <w:pgMar w:top="1520" w:right="720" w:bottom="280" w:left="1160" w:header="720" w:footer="720" w:gutter="0"/>
-          <w:cols w:space="720"/>
-        </w:sectPr>
-      </w:pPr>
-    </w:p>
-    <w:p>
-      <w:pPr>
-        <w:pStyle w:val="BodyText"/>
-        <w:spacing w:before="9"/>
-        <w:rPr>
-          <w:sz w:val="2"/>
-        </w:rPr>
-      </w:pPr>
-    </w:p>
-    <w:p>
-      <w:pPr>
-        <w:pStyle w:val="BodyText"/>
-        <w:ind w:left="112"/>
-        <w:rPr>
-          <w:sz w:val="20"/>
-        </w:rPr>
-      </w:pPr>
-      <w:r>
-        <w:rPr>
-          <w:noProof/>
-          <w:sz w:val="20"/>
-        </w:rPr>
-        <w:drawing>
-          <wp:inline distT="0" distB="0" distL="0" distR="0" wp14:anchorId="278B4FC4" wp14:editId="267FDDE2">
-            <wp:extent cx="6247887" cy="3889629"/>
-            <wp:effectExtent l="0" t="0" r="0" b="0"/>
-            <wp:docPr id="11" name="image6.jpeg"/>
-            <wp:cNvGraphicFramePr>
-              <a:graphicFrameLocks xmlns:a="http://schemas.openxmlformats.org/drawingml/2006/main" noChangeAspect="1"/>
-            </wp:cNvGraphicFramePr>
-            <a:graphic xmlns:a="http://schemas.openxmlformats.org/drawingml/2006/main">
-              <a:graphicData uri="http://schemas.openxmlformats.org/drawingml/2006/picture">
-                <pic:pic xmlns:pic="http://schemas.openxmlformats.org/drawingml/2006/picture">
-                  <pic:nvPicPr>
-                    <pic:cNvPr id="12" name="image6.jpeg"/>
-                    <pic:cNvPicPr/>
-                  </pic:nvPicPr>
-                  <pic:blipFill>
-                    <a:blip r:embed="rId11" cstate="print"/>
-                    <a:stretch>
-                      <a:fillRect/>
-                    </a:stretch>
-                  </pic:blipFill>
-                  <pic:spPr>
-                    <a:xfrm>
-                      <a:off x="0" y="0"/>
-                      <a:ext cx="6247887" cy="3889629"/>
+                      <a:ext cx="6369050" cy="4284980"/>
                     </a:xfrm>
                     <a:prstGeom prst="rect">
                       <a:avLst/>
@@ -4907,97 +4822,63 @@
     <w:p>
       <w:pPr>
         <w:pStyle w:val="BodyText"/>
+        <w:spacing w:before="8"/>
+      </w:pPr>
+    </w:p>
+    <w:p>
+      <w:pPr>
+        <w:pStyle w:val="BodyText"/>
+        <w:ind w:left="112"/>
+      </w:pPr>
+      <w:r>
+        <w:t>(MENÚ</w:t>
+      </w:r>
+      <w:r>
+        <w:rPr>
+          <w:spacing w:val="-1"/>
+        </w:rPr>
+        <w:t xml:space="preserve"> </w:t>
+      </w:r>
+      <w:r>
+        <w:t>PRINCIPAL)</w:t>
+      </w:r>
+    </w:p>
+    <w:p>
+      <w:pPr>
+        <w:sectPr>
+          <w:pgSz w:w="11910" w:h="16840"/>
+          <w:pgMar w:top="1520" w:right="720" w:bottom="280" w:left="1160" w:header="720" w:footer="720" w:gutter="0"/>
+          <w:cols w:space="720"/>
+        </w:sectPr>
+      </w:pPr>
+    </w:p>
+    <w:p>
+      <w:pPr>
+        <w:pStyle w:val="BodyText"/>
+        <w:spacing w:before="9"/>
+        <w:rPr>
+          <w:sz w:val="2"/>
+        </w:rPr>
+      </w:pPr>
+    </w:p>
+    <w:p>
+      <w:pPr>
+        <w:pStyle w:val="BodyText"/>
+        <w:ind w:left="112"/>
         <w:rPr>
           <w:sz w:val="20"/>
         </w:rPr>
       </w:pPr>
-    </w:p>
-    <w:p>
-      <w:pPr>
-        <w:pStyle w:val="BodyText"/>
-        <w:rPr>
+      <w:r>
+        <w:rPr>
+          <w:noProof/>
           <w:sz w:val="20"/>
         </w:rPr>
-      </w:pPr>
-    </w:p>
-    <w:p>
-      <w:pPr>
-        <w:pStyle w:val="BodyText"/>
-        <w:spacing w:before="3"/>
-        <w:rPr>
-          <w:sz w:val="17"/>
-        </w:rPr>
-      </w:pPr>
-    </w:p>
-    <w:p>
-      <w:pPr>
-        <w:pStyle w:val="BodyText"/>
-        <w:spacing w:before="90"/>
-        <w:ind w:left="112"/>
-      </w:pPr>
-      <w:r>
-        <w:t>(Sugerencia</w:t>
-      </w:r>
-      <w:r>
-        <w:rPr>
-          <w:spacing w:val="-6"/>
-        </w:rPr>
-        <w:t xml:space="preserve"> </w:t>
-      </w:r>
-      <w:r>
-        <w:t>según</w:t>
-      </w:r>
-      <w:r>
-        <w:rPr>
-          <w:spacing w:val="-5"/>
-        </w:rPr>
-        <w:t xml:space="preserve"> </w:t>
-      </w:r>
-      <w:r>
-        <w:t>categoría)</w:t>
-      </w:r>
-    </w:p>
-    <w:p>
-      <w:pPr>
-        <w:pStyle w:val="BodyText"/>
-        <w:rPr>
-          <w:sz w:val="20"/>
-        </w:rPr>
-      </w:pPr>
-    </w:p>
-    <w:p>
-      <w:pPr>
-        <w:pStyle w:val="BodyText"/>
-        <w:rPr>
-          <w:sz w:val="20"/>
-        </w:rPr>
-      </w:pPr>
-    </w:p>
-    <w:p>
-      <w:pPr>
-        <w:pStyle w:val="BodyText"/>
-        <w:spacing w:before="6"/>
-        <w:rPr>
-          <w:sz w:val="26"/>
-        </w:rPr>
-      </w:pPr>
-      <w:r>
-        <w:rPr>
-          <w:noProof/>
-        </w:rPr>
         <w:drawing>
-          <wp:anchor distT="0" distB="0" distL="0" distR="0" simplePos="0" relativeHeight="2" behindDoc="0" locked="0" layoutInCell="1" allowOverlap="1" wp14:anchorId="126FEC1D" wp14:editId="6AC1D32C">
-            <wp:simplePos x="0" y="0"/>
-            <wp:positionH relativeFrom="page">
-              <wp:posOffset>808227</wp:posOffset>
-            </wp:positionH>
-            <wp:positionV relativeFrom="paragraph">
-              <wp:posOffset>218733</wp:posOffset>
-            </wp:positionV>
-            <wp:extent cx="6201743" cy="3834955"/>
-            <wp:effectExtent l="0" t="0" r="0" b="0"/>
-            <wp:wrapTopAndBottom/>
-            <wp:docPr id="13" name="image7.jpeg"/>
+          <wp:inline distT="0" distB="0" distL="0" distR="0" wp14:anchorId="4A0AB817" wp14:editId="7E8320F1">
+            <wp:extent cx="6369050" cy="3997325"/>
+            <wp:effectExtent l="0" t="0" r="6350" b="3175"/>
+            <wp:docPr id="5" name="Picture 5" descr="Graphical user interface, text, application, Teams&#10;&#10;Description automatically generated"/>
             <wp:cNvGraphicFramePr>
               <a:graphicFrameLocks xmlns:a="http://schemas.openxmlformats.org/drawingml/2006/main" noChangeAspect="1"/>
             </wp:cNvGraphicFramePr>
@@ -5005,11 +4886,11 @@
               <a:graphicData uri="http://schemas.openxmlformats.org/drawingml/2006/picture">
                 <pic:pic xmlns:pic="http://schemas.openxmlformats.org/drawingml/2006/picture">
                   <pic:nvPicPr>
-                    <pic:cNvPr id="14" name="image7.jpeg"/>
+                    <pic:cNvPr id="5" name="Picture 5" descr="Graphical user interface, text, application, Teams&#10;&#10;Description automatically generated"/>
                     <pic:cNvPicPr/>
                   </pic:nvPicPr>
                   <pic:blipFill>
-                    <a:blip r:embed="rId12" cstate="print"/>
+                    <a:blip r:embed="rId11"/>
                     <a:stretch>
                       <a:fillRect/>
                     </a:stretch>
@@ -5017,7 +4898,7 @@
                   <pic:spPr>
                     <a:xfrm>
                       <a:off x="0" y="0"/>
-                      <a:ext cx="6201743" cy="3834955"/>
+                      <a:ext cx="6369050" cy="3997325"/>
                     </a:xfrm>
                     <a:prstGeom prst="rect">
                       <a:avLst/>
@@ -5026,15 +4907,136 @@
                 </pic:pic>
               </a:graphicData>
             </a:graphic>
-          </wp:anchor>
+          </wp:inline>
         </w:drawing>
       </w:r>
     </w:p>
     <w:p>
       <w:pPr>
         <w:pStyle w:val="BodyText"/>
+        <w:rPr>
+          <w:sz w:val="20"/>
+        </w:rPr>
+      </w:pPr>
+    </w:p>
+    <w:p>
+      <w:pPr>
+        <w:pStyle w:val="BodyText"/>
+        <w:rPr>
+          <w:sz w:val="20"/>
+        </w:rPr>
+      </w:pPr>
+    </w:p>
+    <w:p>
+      <w:pPr>
+        <w:pStyle w:val="BodyText"/>
         <w:spacing w:before="3"/>
         <w:rPr>
+          <w:sz w:val="17"/>
+        </w:rPr>
+      </w:pPr>
+    </w:p>
+    <w:p>
+      <w:pPr>
+        <w:pStyle w:val="BodyText"/>
+        <w:spacing w:before="90"/>
+        <w:ind w:left="112"/>
+      </w:pPr>
+      <w:r>
+        <w:t>(Sugerencia</w:t>
+      </w:r>
+      <w:r>
+        <w:rPr>
+          <w:spacing w:val="-6"/>
+        </w:rPr>
+        <w:t xml:space="preserve"> </w:t>
+      </w:r>
+      <w:r>
+        <w:t>según</w:t>
+      </w:r>
+      <w:r>
+        <w:rPr>
+          <w:spacing w:val="-5"/>
+        </w:rPr>
+        <w:t xml:space="preserve"> </w:t>
+      </w:r>
+      <w:r>
+        <w:t>película</w:t>
+      </w:r>
+      <w:r>
+        <w:t>)</w:t>
+      </w:r>
+    </w:p>
+    <w:p>
+      <w:pPr>
+        <w:pStyle w:val="BodyText"/>
+        <w:rPr>
+          <w:sz w:val="20"/>
+        </w:rPr>
+      </w:pPr>
+    </w:p>
+    <w:p>
+      <w:pPr>
+        <w:pStyle w:val="BodyText"/>
+        <w:rPr>
+          <w:sz w:val="20"/>
+        </w:rPr>
+      </w:pPr>
+    </w:p>
+    <w:p>
+      <w:pPr>
+        <w:pStyle w:val="BodyText"/>
+        <w:spacing w:before="6"/>
+        <w:rPr>
+          <w:sz w:val="26"/>
+        </w:rPr>
+      </w:pPr>
+      <w:r>
+        <w:rPr>
+          <w:noProof/>
+        </w:rPr>
+        <w:drawing>
+          <wp:inline distT="0" distB="0" distL="0" distR="0" wp14:anchorId="75A7F2A1" wp14:editId="5AF2EF4E">
+            <wp:extent cx="6369050" cy="3986530"/>
+            <wp:effectExtent l="0" t="0" r="6350" b="1270"/>
+            <wp:docPr id="7" name="Picture 7" descr="Graphical user interface, text, application&#10;&#10;Description automatically generated"/>
+            <wp:cNvGraphicFramePr>
+              <a:graphicFrameLocks xmlns:a="http://schemas.openxmlformats.org/drawingml/2006/main" noChangeAspect="1"/>
+            </wp:cNvGraphicFramePr>
+            <a:graphic xmlns:a="http://schemas.openxmlformats.org/drawingml/2006/main">
+              <a:graphicData uri="http://schemas.openxmlformats.org/drawingml/2006/picture">
+                <pic:pic xmlns:pic="http://schemas.openxmlformats.org/drawingml/2006/picture">
+                  <pic:nvPicPr>
+                    <pic:cNvPr id="7" name="Picture 7" descr="Graphical user interface, text, application&#10;&#10;Description automatically generated"/>
+                    <pic:cNvPicPr/>
+                  </pic:nvPicPr>
+                  <pic:blipFill>
+                    <a:blip r:embed="rId12"/>
+                    <a:stretch>
+                      <a:fillRect/>
+                    </a:stretch>
+                  </pic:blipFill>
+                  <pic:spPr>
+                    <a:xfrm>
+                      <a:off x="0" y="0"/>
+                      <a:ext cx="6369050" cy="3986530"/>
+                    </a:xfrm>
+                    <a:prstGeom prst="rect">
+                      <a:avLst/>
+                    </a:prstGeom>
+                  </pic:spPr>
+                </pic:pic>
+              </a:graphicData>
+            </a:graphic>
+          </wp:inline>
+        </w:drawing>
+      </w:r>
+    </w:p>
+    <w:p>
+      <w:pPr>
+        <w:pStyle w:val="BodyText"/>
+        <w:spacing w:before="3"/>
+        <w:rPr>
           <w:sz w:val="34"/>
         </w:rPr>
       </w:pPr>
@@ -5057,7 +5059,10 @@
         <w:t>según</w:t>
       </w:r>
       <w:r>
-        <w:t xml:space="preserve"> película</w:t>
+        <w:t xml:space="preserve"> </w:t>
+      </w:r>
+      <w:r>
+        <w:t>categoría</w:t>
       </w:r>
       <w:r>
         <w:t>)</w:t>
@@ -5297,6 +5302,12 @@
       <w:proofErr w:type="spellEnd"/>
       <w:r>
         <w:rPr>
+          <w:sz w:val="28"/>
+        </w:rPr>
+        <w:t xml:space="preserve"> </w:t>
+      </w:r>
+      <w:r>
+        <w:rPr>
           <w:spacing w:val="-75"/>
           <w:sz w:val="28"/>
         </w:rPr>
@@ -5675,18 +5686,10 @@
           <w:noProof/>
         </w:rPr>
         <w:drawing>
-          <wp:anchor distT="0" distB="0" distL="0" distR="0" simplePos="0" relativeHeight="3" behindDoc="0" locked="0" layoutInCell="1" allowOverlap="1" wp14:anchorId="28CF397E" wp14:editId="30DD6FF0">
-            <wp:simplePos x="0" y="0"/>
-            <wp:positionH relativeFrom="page">
-              <wp:posOffset>808227</wp:posOffset>
-            </wp:positionH>
-            <wp:positionV relativeFrom="paragraph">
-              <wp:posOffset>100466</wp:posOffset>
-            </wp:positionV>
-            <wp:extent cx="6194079" cy="3889629"/>
-            <wp:effectExtent l="0" t="0" r="0" b="0"/>
-            <wp:wrapTopAndBottom/>
-            <wp:docPr id="15" name="image8.jpeg"/>
+          <wp:inline distT="0" distB="0" distL="0" distR="0" wp14:anchorId="3EA2E33C" wp14:editId="6AD8E5C7">
+            <wp:extent cx="6369050" cy="4007485"/>
+            <wp:effectExtent l="0" t="0" r="6350" b="5715"/>
+            <wp:docPr id="10" name="Picture 10" descr="Graphical user interface, text, application&#10;&#10;Description automatically generated"/>
             <wp:cNvGraphicFramePr>
               <a:graphicFrameLocks xmlns:a="http://schemas.openxmlformats.org/drawingml/2006/main" noChangeAspect="1"/>
             </wp:cNvGraphicFramePr>
@@ -5694,11 +5697,11 @@
               <a:graphicData uri="http://schemas.openxmlformats.org/drawingml/2006/picture">
                 <pic:pic xmlns:pic="http://schemas.openxmlformats.org/drawingml/2006/picture">
                   <pic:nvPicPr>
-                    <pic:cNvPr id="16" name="image8.jpeg"/>
+                    <pic:cNvPr id="10" name="Picture 10" descr="Graphical user interface, text, application&#10;&#10;Description automatically generated"/>
                     <pic:cNvPicPr/>
                   </pic:nvPicPr>
                   <pic:blipFill>
-                    <a:blip r:embed="rId13" cstate="print"/>
+                    <a:blip r:embed="rId13"/>
                     <a:stretch>
                       <a:fillRect/>
                     </a:stretch>
@@ -5706,7 +5709,7 @@
                   <pic:spPr>
                     <a:xfrm>
                       <a:off x="0" y="0"/>
-                      <a:ext cx="6194079" cy="3889629"/>
+                      <a:ext cx="6369050" cy="4007485"/>
                     </a:xfrm>
                     <a:prstGeom prst="rect">
                       <a:avLst/>
@@ -5715,7 +5718,7 @@
                 </pic:pic>
               </a:graphicData>
             </a:graphic>
-          </wp:anchor>
+          </wp:inline>
         </w:drawing>
       </w:r>
     </w:p>
@@ -6089,10 +6092,10 @@
           <w:sz w:val="20"/>
         </w:rPr>
         <w:drawing>
-          <wp:inline distT="0" distB="0" distL="0" distR="0" wp14:anchorId="3A1C29DF" wp14:editId="657F2820">
-            <wp:extent cx="6185792" cy="3842766"/>
-            <wp:effectExtent l="0" t="0" r="0" b="0"/>
-            <wp:docPr id="17" name="image9.jpeg"/>
+          <wp:inline distT="0" distB="0" distL="0" distR="0" wp14:anchorId="1DB66F3F" wp14:editId="1BCEC564">
+            <wp:extent cx="6369050" cy="3986530"/>
+            <wp:effectExtent l="0" t="0" r="6350" b="1270"/>
+            <wp:docPr id="12" name="Picture 12" descr="Text&#10;&#10;Description automatically generated"/>
             <wp:cNvGraphicFramePr>
               <a:graphicFrameLocks xmlns:a="http://schemas.openxmlformats.org/drawingml/2006/main" noChangeAspect="1"/>
             </wp:cNvGraphicFramePr>
@@ -6100,11 +6103,11 @@
               <a:graphicData uri="http://schemas.openxmlformats.org/drawingml/2006/picture">
                 <pic:pic xmlns:pic="http://schemas.openxmlformats.org/drawingml/2006/picture">
                   <pic:nvPicPr>
-                    <pic:cNvPr id="18" name="image9.jpeg"/>
+                    <pic:cNvPr id="12" name="Picture 12" descr="Text&#10;&#10;Description automatically generated"/>
                     <pic:cNvPicPr/>
                   </pic:nvPicPr>
                   <pic:blipFill>
-                    <a:blip r:embed="rId14" cstate="print"/>
+                    <a:blip r:embed="rId14"/>
                     <a:stretch>
                       <a:fillRect/>
                     </a:stretch>
@@ -6112,7 +6115,7 @@
                   <pic:spPr>
                     <a:xfrm>
                       <a:off x="0" y="0"/>
-                      <a:ext cx="6185792" cy="3842766"/>
+                      <a:ext cx="6369050" cy="3986530"/>
                     </a:xfrm>
                     <a:prstGeom prst="rect">
                       <a:avLst/>
@@ -6170,6 +6173,9 @@
       </w:r>
       <w:r>
         <w:t xml:space="preserve"> la película</w:t>
+      </w:r>
+      <w:r>
+        <w:t>)</w:t>
       </w:r>
     </w:p>
     <w:p>

</xml_diff>